<commit_message>
small IR analysis added to draft
</commit_message>
<xml_diff>
--- a/Paper/fulldraft9_HM.docx
+++ b/Paper/fulldraft9_HM.docx
@@ -15779,13 +15779,23 @@
         </w:rPr>
         <w:t xml:space="preserve">track, </w:t>
       </w:r>
+      <w:ins w:id="14" w:author="Helen  Meskhidze" w:date="2016-01-11T14:41:00Z">
+        <w:r>
+          <w:rPr>
+            <w:rFonts w:eastAsiaTheme="minorEastAsia" w:cs="Times New Roman"/>
+            <w:kern w:val="0"/>
+            <w:lang w:eastAsia="en-US" w:bidi="ar-SA"/>
+          </w:rPr>
+          <w:t>[He II] 4686</w:t>
+        </w:r>
+      </w:ins>
       <w:r>
         <w:rPr>
           <w:rFonts w:eastAsiaTheme="minorEastAsia" w:cs="Times New Roman"/>
           <w:kern w:val="0"/>
           <w:lang w:eastAsia="en-US" w:bidi="ar-SA"/>
         </w:rPr>
-        <w:t>[Ne V] λ3426</w:t>
+        <w:t xml:space="preserve"> </w:t>
       </w:r>
       <w:r>
         <w:rPr>
@@ -15793,15 +15803,33 @@
           <w:kern w:val="0"/>
           <w:lang w:eastAsia="en-US" w:bidi="ar-SA"/>
         </w:rPr>
-        <w:t xml:space="preserve"> </w:t>
-      </w:r>
+        <w:t xml:space="preserve">is stronger with the Padova </w:t>
+      </w:r>
+      <w:ins w:id="15" w:author="Helen  Meskhidze" w:date="2016-01-11T14:41:00Z">
+        <w:r>
+          <w:rPr>
+            <w:rFonts w:eastAsiaTheme="minorEastAsia" w:cs="Times New Roman"/>
+            <w:kern w:val="0"/>
+            <w:lang w:eastAsia="en-US" w:bidi="ar-SA"/>
+          </w:rPr>
+          <w:t>continuous</w:t>
+        </w:r>
+        <w:r>
+          <w:rPr>
+            <w:rFonts w:eastAsiaTheme="minorEastAsia" w:cs="Times New Roman"/>
+            <w:kern w:val="0"/>
+            <w:lang w:eastAsia="en-US" w:bidi="ar-SA"/>
+          </w:rPr>
+          <w:t xml:space="preserve"> </w:t>
+        </w:r>
+      </w:ins>
       <w:r>
         <w:rPr>
           <w:rFonts w:eastAsiaTheme="minorEastAsia" w:cs="Times New Roman"/>
           <w:kern w:val="0"/>
           <w:lang w:eastAsia="en-US" w:bidi="ar-SA"/>
         </w:rPr>
-        <w:t xml:space="preserve">is stronger with the Padova instantaneous track (it does not even emit with the Geneva track). </w:t>
+        <w:t xml:space="preserve">track. </w:t>
       </w:r>
       <w:r>
         <w:rPr>
@@ -15977,7 +16005,6 @@
     <w:p>
       <w:pPr>
         <w:rPr>
-          <w:ins w:id="14" w:author="Chris Richardson" w:date="2015-10-28T12:30:00Z"/>
           <w:rFonts w:cs="Times New Roman"/>
           <w:b/>
         </w:rPr>
@@ -15986,199 +16013,180 @@
     <w:p>
       <w:pPr>
         <w:rPr>
-          <w:ins w:id="15" w:author="Chris Richardson" w:date="2015-10-28T12:30:00Z"/>
-          <w:rFonts w:cs="Times New Roman"/>
-        </w:rPr>
-      </w:pPr>
-      <w:ins w:id="16" w:author="Chris Richardson" w:date="2015-10-28T12:30:00Z">
-        <w:r>
-          <w:rPr>
-            <w:rFonts w:cs="Times New Roman"/>
-            <w:b/>
-          </w:rPr>
-          <w:t>[</w:t>
-        </w:r>
+          <w:rFonts w:cs="Times New Roman"/>
+          <w:i/>
+        </w:rPr>
+      </w:pPr>
+      <w:r>
+        <w:rPr>
+          <w:rFonts w:cs="Times New Roman"/>
+          <w:i/>
+        </w:rPr>
+        <w:t xml:space="preserve">4.3.2 </w:t>
+      </w:r>
+      <w:r>
+        <w:rPr>
+          <w:rFonts w:cs="Times New Roman"/>
+          <w:i/>
+        </w:rPr>
+        <w:t>4-6 Myr</w:t>
+      </w:r>
+    </w:p>
+    <w:p>
+      <w:pPr>
+        <w:rPr>
+          <w:rFonts w:cs="Times New Roman"/>
+        </w:rPr>
+      </w:pPr>
+    </w:p>
+    <w:p>
+      <w:pPr>
+        <w:rPr>
+          <w:rFonts w:cs="Times New Roman"/>
+          <w:b/>
+        </w:rPr>
+      </w:pPr>
+      <w:r>
+        <w:rPr>
+          <w:rFonts w:cs="Times New Roman"/>
+        </w:rPr>
+        <w:t xml:space="preserve">As the </w:t>
+      </w:r>
+      <w:r>
+        <w:rPr>
+          <w:rFonts w:cs="Times New Roman"/>
+        </w:rPr>
+        <w:t xml:space="preserve">hot, young </w:t>
+      </w:r>
+      <w:r>
+        <w:rPr>
+          <w:rFonts w:cs="Times New Roman"/>
+        </w:rPr>
+        <w:t>starburst ages</w:t>
+      </w:r>
+      <w:r>
+        <w:rPr>
+          <w:rFonts w:cs="Times New Roman"/>
+        </w:rPr>
+        <w:t xml:space="preserve"> to 4-6 Myr</w:t>
+      </w:r>
+      <w:r>
+        <w:rPr>
+          <w:rFonts w:cs="Times New Roman"/>
+        </w:rPr>
+        <w:t xml:space="preserve">, </w:t>
+      </w:r>
+      <w:r>
+        <w:rPr>
+          <w:rFonts w:cs="Times New Roman"/>
+        </w:rPr>
+        <w:t xml:space="preserve">stellar wind lines dominate the emission in the wavelength region from 1200 to 2000A. These include </w:t>
+      </w:r>
+      <w:r>
+        <w:rPr>
+          <w:rFonts w:cs="Times New Roman"/>
+        </w:rPr>
+        <w:t xml:space="preserve">UV </w:t>
+      </w:r>
+      <w:r>
+        <w:rPr>
+          <w:rFonts w:cs="Times New Roman"/>
+        </w:rPr>
+        <w:t xml:space="preserve">carbon and oxygen emission lines. </w:t>
+      </w:r>
+      <w:r>
+        <w:rPr>
+          <w:rFonts w:cs="Times New Roman"/>
+        </w:rPr>
+        <w:t>Generally</w:t>
+      </w:r>
+      <w:r>
+        <w:rPr>
+          <w:rFonts w:cs="Times New Roman"/>
+        </w:rPr>
+        <w:t>, t</w:t>
+      </w:r>
+      <w:r>
+        <w:rPr>
+          <w:rFonts w:cs="Times New Roman"/>
+        </w:rPr>
+        <w:t xml:space="preserve">he optical and IR region lack features from hot stars </w:t>
+      </w:r>
+      <w:r>
+        <w:rPr>
+          <w:rFonts w:cs="Times New Roman"/>
+        </w:rPr>
+        <w:t xml:space="preserve">but the </w:t>
+      </w:r>
+      <w:r>
+        <w:rPr>
+          <w:rFonts w:cs="Times New Roman"/>
+        </w:rPr>
+        <w:t>UV</w:t>
+      </w:r>
+      <w:r>
+        <w:rPr>
+          <w:rFonts w:cs="Times New Roman"/>
+        </w:rPr>
+        <w:t xml:space="preserve"> emission lines tend to remain strong. </w:t>
+      </w:r>
+      <w:r>
+        <w:rPr>
+          <w:rFonts w:cs="Times New Roman"/>
+        </w:rPr>
+        <w:t>In our simulations of the Pa</w:t>
+      </w:r>
+      <w:r>
+        <w:rPr>
+          <w:rFonts w:cs="Times New Roman"/>
+        </w:rPr>
+        <w:t xml:space="preserve">dova </w:t>
+      </w:r>
+      <w:r>
+        <w:rPr>
+          <w:rFonts w:cs="Times New Roman"/>
+        </w:rPr>
+        <w:t xml:space="preserve">instantaneous track, the </w:t>
+      </w:r>
+      <w:r>
+        <w:rPr>
+          <w:rFonts w:cs="Times New Roman"/>
+        </w:rPr>
+        <w:t>UV emission lines decrease on the order of 0.5-1 dex from 4-6 Myr</w:t>
+      </w:r>
+      <w:r>
+        <w:rPr>
+          <w:rFonts w:cs="Times New Roman"/>
+        </w:rPr>
+        <w:t>. The optical</w:t>
+      </w:r>
+      <w:ins w:id="16" w:author="Helen  Meskhidze" w:date="2016-01-11T14:28:00Z">
         <w:r>
           <w:rPr>
             <w:rFonts w:cs="Times New Roman"/>
           </w:rPr>
-          <w:t>ADD IR ANALYSIS</w:t>
+          <w:t xml:space="preserve">, </w:t>
         </w:r>
       </w:ins>
-      <w:ins w:id="17" w:author="Chris Richardson" w:date="2015-10-28T12:31:00Z">
+      <w:r>
+        <w:rPr>
+          <w:rFonts w:cs="Times New Roman"/>
+        </w:rPr>
+        <w:t>IR</w:t>
+      </w:r>
+      <w:ins w:id="17" w:author="Helen  Meskhidze" w:date="2016-01-11T14:28:00Z">
         <w:r>
           <w:rPr>
             <w:rFonts w:cs="Times New Roman"/>
           </w:rPr>
-          <w:t xml:space="preserve"> WHEN AVAILABLE</w:t>
+          <w:t>, and IR fine structure line</w:t>
         </w:r>
       </w:ins>
-      <w:ins w:id="18" w:author="Chris Richardson" w:date="2015-10-28T12:30:00Z">
-        <w:r>
-          <w:rPr>
-            <w:rFonts w:cs="Times New Roman"/>
-          </w:rPr>
-          <w:t>]</w:t>
-        </w:r>
-      </w:ins>
-    </w:p>
-    <w:p>
-      <w:pPr>
-        <w:rPr>
-          <w:rFonts w:cs="Times New Roman"/>
-          <w:b/>
-        </w:rPr>
-      </w:pPr>
-    </w:p>
-    <w:p>
-      <w:pPr>
-        <w:rPr>
-          <w:rFonts w:cs="Times New Roman"/>
-          <w:i/>
-        </w:rPr>
-      </w:pPr>
-      <w:r>
-        <w:rPr>
-          <w:rFonts w:cs="Times New Roman"/>
-          <w:i/>
-        </w:rPr>
-        <w:t xml:space="preserve">4.3.2 </w:t>
-      </w:r>
-      <w:r>
-        <w:rPr>
-          <w:rFonts w:cs="Times New Roman"/>
-          <w:i/>
-        </w:rPr>
-        <w:t>4-6 Myr</w:t>
-      </w:r>
-    </w:p>
-    <w:p>
-      <w:pPr>
-        <w:rPr>
-          <w:rFonts w:cs="Times New Roman"/>
-        </w:rPr>
-      </w:pPr>
-    </w:p>
-    <w:p>
-      <w:pPr>
-        <w:rPr>
-          <w:rFonts w:cs="Times New Roman"/>
-          <w:b/>
-        </w:rPr>
-      </w:pPr>
-      <w:r>
-        <w:rPr>
-          <w:rFonts w:cs="Times New Roman"/>
-        </w:rPr>
-        <w:t xml:space="preserve">As the </w:t>
-      </w:r>
-      <w:r>
-        <w:rPr>
-          <w:rFonts w:cs="Times New Roman"/>
-        </w:rPr>
-        <w:t xml:space="preserve">hot, young </w:t>
-      </w:r>
-      <w:r>
-        <w:rPr>
-          <w:rFonts w:cs="Times New Roman"/>
-        </w:rPr>
-        <w:t>starburst ages</w:t>
-      </w:r>
-      <w:r>
-        <w:rPr>
-          <w:rFonts w:cs="Times New Roman"/>
-        </w:rPr>
-        <w:t xml:space="preserve"> to 4-6 Myr</w:t>
-      </w:r>
-      <w:r>
-        <w:rPr>
-          <w:rFonts w:cs="Times New Roman"/>
-        </w:rPr>
-        <w:t xml:space="preserve">, </w:t>
-      </w:r>
-      <w:r>
-        <w:rPr>
-          <w:rFonts w:cs="Times New Roman"/>
-        </w:rPr>
-        <w:t xml:space="preserve">stellar wind lines dominate the emission in the wavelength region from 1200 to 2000A. These include </w:t>
-      </w:r>
-      <w:r>
-        <w:rPr>
-          <w:rFonts w:cs="Times New Roman"/>
-        </w:rPr>
-        <w:t xml:space="preserve">UV </w:t>
-      </w:r>
-      <w:r>
-        <w:rPr>
-          <w:rFonts w:cs="Times New Roman"/>
-        </w:rPr>
-        <w:t xml:space="preserve">carbon and oxygen emission lines. </w:t>
-      </w:r>
-      <w:r>
-        <w:rPr>
-          <w:rFonts w:cs="Times New Roman"/>
-        </w:rPr>
-        <w:t>Generally</w:t>
-      </w:r>
-      <w:r>
-        <w:rPr>
-          <w:rFonts w:cs="Times New Roman"/>
-        </w:rPr>
-        <w:t>, t</w:t>
-      </w:r>
-      <w:r>
-        <w:rPr>
-          <w:rFonts w:cs="Times New Roman"/>
-        </w:rPr>
-        <w:t xml:space="preserve">he optical and IR region lack features from hot stars </w:t>
-      </w:r>
-      <w:r>
-        <w:rPr>
-          <w:rFonts w:cs="Times New Roman"/>
-        </w:rPr>
-        <w:t xml:space="preserve">but the </w:t>
-      </w:r>
-      <w:r>
-        <w:rPr>
-          <w:rFonts w:cs="Times New Roman"/>
-        </w:rPr>
-        <w:t>UV</w:t>
-      </w:r>
-      <w:r>
-        <w:rPr>
-          <w:rFonts w:cs="Times New Roman"/>
-        </w:rPr>
-        <w:t xml:space="preserve"> emission lines tend to remain strong. </w:t>
-      </w:r>
-      <w:r>
-        <w:rPr>
-          <w:rFonts w:cs="Times New Roman"/>
-        </w:rPr>
-        <w:t>In our simulations of the Pa</w:t>
-      </w:r>
-      <w:r>
-        <w:rPr>
-          <w:rFonts w:cs="Times New Roman"/>
-        </w:rPr>
-        <w:t xml:space="preserve">dova </w:t>
-      </w:r>
-      <w:r>
-        <w:rPr>
-          <w:rFonts w:cs="Times New Roman"/>
-        </w:rPr>
-        <w:t xml:space="preserve">instantaneous track, the </w:t>
-      </w:r>
-      <w:r>
-        <w:rPr>
-          <w:rFonts w:cs="Times New Roman"/>
-        </w:rPr>
-        <w:t>UV emission lines decrease on the order of 0.5-1 dex from 4-6 Myr</w:t>
-      </w:r>
-      <w:r>
-        <w:rPr>
-          <w:rFonts w:cs="Times New Roman"/>
-        </w:rPr>
-        <w:t>. The optical and IR emission (for the same SFH) decrease on the order of 1.0-1.5 dex. The Padova and G</w:t>
+      <w:r>
+        <w:rPr>
+          <w:rFonts w:cs="Times New Roman"/>
+        </w:rPr>
+        <w:t xml:space="preserve"> emission (for the same SFH) decrease on the order of 1.0-1.5 dex. The Padova and G</w:t>
       </w:r>
       <w:r>
         <w:rPr>
@@ -16272,6 +16280,14 @@
         </w:rPr>
         <w:t xml:space="preserve"> </w:t>
       </w:r>
+    </w:p>
+    <w:p>
+      <w:pPr>
+        <w:rPr>
+          <w:ins w:id="18" w:author="Chris Richardson" w:date="2015-10-28T12:31:00Z"/>
+          <w:rFonts w:cs="Times New Roman"/>
+        </w:rPr>
+      </w:pPr>
     </w:p>
     <w:p>
       <w:pPr>
@@ -16288,42 +16304,6 @@
     <w:p>
       <w:pPr>
         <w:rPr>
-          <w:ins w:id="20" w:author="Chris Richardson" w:date="2015-10-28T12:31:00Z"/>
-          <w:rFonts w:cs="Times New Roman"/>
-        </w:rPr>
-      </w:pPr>
-      <w:ins w:id="21" w:author="Chris Richardson" w:date="2015-10-28T12:31:00Z">
-        <w:r>
-          <w:rPr>
-            <w:rFonts w:cs="Times New Roman"/>
-            <w:b/>
-          </w:rPr>
-          <w:t>[</w:t>
-        </w:r>
-        <w:r>
-          <w:rPr>
-            <w:rFonts w:cs="Times New Roman"/>
-          </w:rPr>
-          <w:t>ADD IR ANALYSIS</w:t>
-        </w:r>
-        <w:r>
-          <w:rPr>
-            <w:rFonts w:cs="Times New Roman"/>
-          </w:rPr>
-          <w:t xml:space="preserve"> WHEN AVAILABLE</w:t>
-        </w:r>
-        <w:r>
-          <w:rPr>
-            <w:rFonts w:cs="Times New Roman"/>
-          </w:rPr>
-          <w:t>]</w:t>
-        </w:r>
-      </w:ins>
-    </w:p>
-    <w:p>
-      <w:pPr>
-        <w:rPr>
-          <w:ins w:id="22" w:author="Chris Richardson" w:date="2015-10-28T12:31:00Z"/>
           <w:rFonts w:eastAsia="Times New Roman" w:cs="Times New Roman"/>
           <w:kern w:val="0"/>
           <w:sz w:val="20"/>
@@ -16335,17 +16315,6 @@
     <w:p>
       <w:pPr>
         <w:rPr>
-          <w:rFonts w:eastAsia="Times New Roman" w:cs="Times New Roman"/>
-          <w:kern w:val="0"/>
-          <w:sz w:val="20"/>
-          <w:szCs w:val="20"/>
-          <w:lang w:eastAsia="en-US" w:bidi="ar-SA"/>
-        </w:rPr>
-      </w:pPr>
-    </w:p>
-    <w:p>
-      <w:pPr>
-        <w:rPr>
           <w:rFonts w:cs="Times New Roman"/>
           <w:i/>
         </w:rPr>
@@ -16385,7 +16354,7 @@
         </w:rPr>
         <w:t>After 5 Myr, the most massive stars in the starburst cool off and form Red Super Giants (RSGs). At 8 Myr, RSGs dominate the near-IR portion of the spectrum.</w:t>
       </w:r>
-      <w:ins w:id="23" w:author="Helen  Meskhidze" w:date="2015-11-01T18:39:00Z">
+      <w:ins w:id="20" w:author="Helen  Meskhidze" w:date="2015-11-01T18:39:00Z">
         <w:r>
           <w:rPr>
             <w:rFonts w:cs="Times New Roman"/>
@@ -16405,74 +16374,142 @@
         </w:rPr>
         <w:t xml:space="preserve">instantaneous </w:t>
       </w:r>
-      <w:r>
-        <w:rPr>
-          <w:rFonts w:cs="Times New Roman"/>
-        </w:rPr>
-        <w:t xml:space="preserve">and </w:t>
-      </w:r>
-      <w:r>
-        <w:rPr>
-          <w:rFonts w:eastAsia="Times New Roman" w:cs="Times New Roman"/>
-        </w:rPr>
-        <w:t>continuous</w:t>
-      </w:r>
-      <w:r>
-        <w:rPr>
-          <w:rFonts w:cs="Times New Roman"/>
-        </w:rPr>
-        <w:t xml:space="preserve"> tracks begin falling off more rapidly beyond 6 Myr, with the former typically falling off faster (especially in the case of the optical and most of the IR lines). Both Geneva </w:t>
-      </w:r>
-      <w:r>
-        <w:rPr>
-          <w:rFonts w:eastAsia="Times New Roman" w:cs="Times New Roman"/>
-        </w:rPr>
-        <w:t xml:space="preserve">instantaneous </w:t>
-      </w:r>
-      <w:r>
-        <w:rPr>
-          <w:rFonts w:cs="Times New Roman"/>
-        </w:rPr>
-        <w:t xml:space="preserve">and </w:t>
-      </w:r>
-      <w:r>
-        <w:rPr>
-          <w:rFonts w:eastAsia="Times New Roman" w:cs="Times New Roman"/>
-        </w:rPr>
-        <w:t>continuous</w:t>
-      </w:r>
-      <w:r>
-        <w:rPr>
-          <w:rFonts w:cs="Times New Roman"/>
-        </w:rPr>
-        <w:t xml:space="preserve"> tracks are around 0.5 – 1.0 dex lower at 8 Myr than 6 Myr. </w:t>
-      </w:r>
-    </w:p>
-    <w:p>
-      <w:pPr>
-        <w:rPr>
-          <w:ins w:id="24" w:author="Chris Richardson" w:date="2015-10-28T12:31:00Z"/>
-          <w:rFonts w:cs="Times New Roman"/>
-          <w:b/>
-        </w:rPr>
-      </w:pPr>
-    </w:p>
-    <w:p>
-      <w:pPr>
-        <w:rPr>
-          <w:ins w:id="25" w:author="Chris Richardson" w:date="2015-10-28T12:31:00Z"/>
-          <w:rFonts w:cs="Times New Roman"/>
-          <w:b/>
-        </w:rPr>
-      </w:pPr>
-      <w:ins w:id="26" w:author="Chris Richardson" w:date="2015-10-28T12:31:00Z">
+      <w:ins w:id="21" w:author="Helen  Meskhidze" w:date="2016-01-11T14:30:00Z">
         <w:r>
           <w:rPr>
             <w:rFonts w:cs="Times New Roman"/>
           </w:rPr>
-          <w:t>[ADD IR ANALYSIS WHEN AVAILABLE]</w:t>
+          <w:t xml:space="preserve">track emission lines </w:t>
         </w:r>
       </w:ins>
+      <w:r>
+        <w:rPr>
+          <w:rFonts w:cs="Times New Roman"/>
+        </w:rPr>
+        <w:t>begin falling off rapidly</w:t>
+      </w:r>
+      <w:ins w:id="22" w:author="Helen  Meskhidze" w:date="2016-01-11T14:32:00Z">
+        <w:r>
+          <w:rPr>
+            <w:rFonts w:cs="Times New Roman"/>
+          </w:rPr>
+          <w:t xml:space="preserve"> </w:t>
+        </w:r>
+      </w:ins>
+      <w:r>
+        <w:rPr>
+          <w:rFonts w:cs="Times New Roman"/>
+        </w:rPr>
+        <w:t>beyond 6 Myr</w:t>
+      </w:r>
+      <w:ins w:id="23" w:author="Helen  Meskhidze" w:date="2016-01-11T14:32:00Z">
+        <w:r>
+          <w:rPr>
+            <w:rFonts w:cs="Times New Roman"/>
+          </w:rPr>
+          <w:t xml:space="preserve"> (approximately </w:t>
+        </w:r>
+        <w:r>
+          <w:rPr>
+            <w:rFonts w:cs="Times New Roman"/>
+          </w:rPr>
+          <w:t>0.5 – 1.0 dex lower at 8 Myr than 6 Myr</w:t>
+        </w:r>
+        <w:r>
+          <w:rPr>
+            <w:rFonts w:cs="Times New Roman"/>
+          </w:rPr>
+          <w:t>)</w:t>
+        </w:r>
+      </w:ins>
+      <w:r>
+        <w:rPr>
+          <w:rFonts w:cs="Times New Roman"/>
+        </w:rPr>
+        <w:t>, especially in the case of the optical</w:t>
+      </w:r>
+      <w:ins w:id="24" w:author="Helen  Meskhidze" w:date="2016-01-11T14:31:00Z">
+        <w:r>
+          <w:rPr>
+            <w:rFonts w:cs="Times New Roman"/>
+          </w:rPr>
+          <w:t xml:space="preserve">, most </w:t>
+        </w:r>
+      </w:ins>
+      <w:r>
+        <w:rPr>
+          <w:rFonts w:cs="Times New Roman"/>
+        </w:rPr>
+        <w:t>IR</w:t>
+      </w:r>
+      <w:ins w:id="25" w:author="Helen  Meskhidze" w:date="2016-01-11T14:31:00Z">
+        <w:r>
+          <w:rPr>
+            <w:rFonts w:cs="Times New Roman"/>
+          </w:rPr>
+          <w:t>,</w:t>
+        </w:r>
+      </w:ins>
+      <w:ins w:id="26" w:author="Helen  Meskhidze" w:date="2016-01-11T14:28:00Z">
+        <w:r>
+          <w:rPr>
+            <w:rFonts w:cs="Times New Roman"/>
+          </w:rPr>
+          <w:t xml:space="preserve"> and IR fine structure</w:t>
+        </w:r>
+      </w:ins>
+      <w:r>
+        <w:rPr>
+          <w:rFonts w:cs="Times New Roman"/>
+        </w:rPr>
+        <w:t xml:space="preserve"> lines. </w:t>
+      </w:r>
+      <w:ins w:id="27" w:author="Helen  Meskhidze" w:date="2016-01-11T14:29:00Z">
+        <w:r>
+          <w:rPr>
+            <w:rFonts w:cs="Times New Roman"/>
+          </w:rPr>
+          <w:t xml:space="preserve">The </w:t>
+        </w:r>
+      </w:ins>
+      <w:ins w:id="28" w:author="Helen  Meskhidze" w:date="2016-01-11T14:32:00Z">
+        <w:r>
+          <w:rPr>
+            <w:rFonts w:cs="Times New Roman"/>
+          </w:rPr>
+          <w:t xml:space="preserve">Geneva and </w:t>
+        </w:r>
+      </w:ins>
+      <w:ins w:id="29" w:author="Helen  Meskhidze" w:date="2016-01-11T14:29:00Z">
+        <w:r>
+          <w:rPr>
+            <w:rFonts w:cs="Times New Roman"/>
+          </w:rPr>
+          <w:t>Padova continuous track</w:t>
+        </w:r>
+      </w:ins>
+      <w:ins w:id="30" w:author="Helen  Meskhidze" w:date="2016-01-11T14:32:00Z">
+        <w:r>
+          <w:rPr>
+            <w:rFonts w:cs="Times New Roman"/>
+          </w:rPr>
+          <w:t>s</w:t>
+        </w:r>
+      </w:ins>
+      <w:ins w:id="31" w:author="Helen  Meskhidze" w:date="2016-01-11T14:29:00Z">
+        <w:r>
+          <w:rPr>
+            <w:rFonts w:cs="Times New Roman"/>
+          </w:rPr>
+          <w:t>, however, continue</w:t>
+        </w:r>
+        <w:r>
+          <w:rPr>
+            <w:rFonts w:cs="Times New Roman"/>
+          </w:rPr>
+          <w:t xml:space="preserve"> to emit constantly across the 5-8 Myr range. </w:t>
+        </w:r>
+      </w:ins>
     </w:p>
     <w:p>
       <w:pPr>
@@ -16501,6 +16538,8 @@
         </w:rPr>
         <w:t xml:space="preserve"> </w:t>
       </w:r>
+      <w:bookmarkStart w:id="32" w:name="_GoBack"/>
+      <w:bookmarkEnd w:id="32"/>
     </w:p>
     <w:p>
       <w:pPr>
@@ -20378,7 +20417,7 @@
     <w:p>
       <w:pPr>
         <w:rPr>
-          <w:ins w:id="27" w:author="Helen  Meskhidze" w:date="2015-11-18T13:28:00Z"/>
+          <w:ins w:id="33" w:author="Helen  Meskhidze" w:date="2015-11-18T13:28:00Z"/>
           <w:rFonts w:cs="Times New Roman"/>
         </w:rPr>
       </w:pPr>
@@ -20388,7 +20427,7 @@
         </w:rPr>
         <w:t xml:space="preserve">We predict, however, that </w:t>
       </w:r>
-      <w:ins w:id="28" w:author="Helen  Meskhidze" w:date="2015-11-18T13:19:00Z">
+      <w:ins w:id="34" w:author="Helen  Meskhidze" w:date="2015-11-18T13:19:00Z">
         <w:r>
           <w:rPr>
             <w:rFonts w:cs="Times New Roman"/>
@@ -20426,7 +20465,7 @@
         </w:rPr>
         <w:t>most useful UV emission line</w:t>
       </w:r>
-      <w:ins w:id="29" w:author="Helen  Meskhidze" w:date="2015-11-15T16:02:00Z">
+      <w:ins w:id="35" w:author="Helen  Meskhidze" w:date="2015-11-15T16:02:00Z">
         <w:r>
           <w:rPr>
             <w:rFonts w:eastAsia="Symbol" w:cs="Times New Roman"/>
@@ -20452,7 +20491,7 @@
         </w:rPr>
         <w:t xml:space="preserve">. </w:t>
       </w:r>
-      <w:ins w:id="30" w:author="Helen  Meskhidze" w:date="2015-11-23T12:57:00Z">
+      <w:ins w:id="36" w:author="Helen  Meskhidze" w:date="2015-11-23T12:57:00Z">
         <w:r>
           <w:rPr>
             <w:rFonts w:eastAsia="Times New Roman" w:cs="Times New Roman"/>
@@ -20462,7 +20501,7 @@
           <w:t>Given that we</w:t>
         </w:r>
       </w:ins>
-      <w:ins w:id="31" w:author="Helen  Meskhidze" w:date="2015-11-23T13:00:00Z">
+      <w:ins w:id="37" w:author="Helen  Meskhidze" w:date="2015-11-23T13:00:00Z">
         <w:r>
           <w:rPr>
             <w:rFonts w:eastAsia="Times New Roman" w:cs="Times New Roman"/>
@@ -20472,7 +20511,7 @@
           <w:t xml:space="preserve"> are looking in JWST</w:t>
         </w:r>
       </w:ins>
-      <w:ins w:id="32" w:author="Helen  Meskhidze" w:date="2015-11-23T13:01:00Z">
+      <w:ins w:id="38" w:author="Helen  Meskhidze" w:date="2015-11-23T13:01:00Z">
         <w:r>
           <w:rPr>
             <w:rFonts w:eastAsia="Times New Roman" w:cs="Times New Roman"/>
@@ -20505,7 +20544,7 @@
           <w:t>w</w:t>
         </w:r>
       </w:ins>
-      <w:ins w:id="33" w:author="Helen  Meskhidze" w:date="2015-11-18T13:28:00Z">
+      <w:ins w:id="39" w:author="Helen  Meskhidze" w:date="2015-11-18T13:28:00Z">
         <w:r>
           <w:rPr>
             <w:rFonts w:cs="Times New Roman"/>
@@ -20513,7 +20552,7 @@
           <w:t xml:space="preserve">e expect there to be less dust and low metallicity </w:t>
         </w:r>
       </w:ins>
-      <w:ins w:id="34" w:author="Helen  Meskhidze" w:date="2015-11-23T13:01:00Z">
+      <w:ins w:id="40" w:author="Helen  Meskhidze" w:date="2015-11-23T13:01:00Z">
         <w:r>
           <w:rPr>
             <w:rFonts w:cs="Times New Roman"/>
@@ -20521,7 +20560,7 @@
           <w:t>since</w:t>
         </w:r>
       </w:ins>
-      <w:ins w:id="35" w:author="Helen  Meskhidze" w:date="2015-11-18T13:28:00Z">
+      <w:ins w:id="41" w:author="Helen  Meskhidze" w:date="2015-11-18T13:28:00Z">
         <w:r>
           <w:rPr>
             <w:rFonts w:cs="Times New Roman"/>
@@ -20529,7 +20568,7 @@
           <w:t xml:space="preserve"> there are fewer supernova remnants and less chemical enrichment.</w:t>
         </w:r>
       </w:ins>
-      <w:ins w:id="36" w:author="Helen  Meskhidze" w:date="2015-11-23T13:01:00Z">
+      <w:ins w:id="42" w:author="Helen  Meskhidze" w:date="2015-11-23T13:01:00Z">
         <w:r>
           <w:rPr>
             <w:rFonts w:cs="Times New Roman"/>
@@ -20583,7 +20622,7 @@
           <w:t xml:space="preserve">). However, in </w:t>
         </w:r>
       </w:ins>
-      <w:ins w:id="37" w:author="Helen  Meskhidze" w:date="2015-11-18T13:28:00Z">
+      <w:ins w:id="43" w:author="Helen  Meskhidze" w:date="2015-11-18T13:28:00Z">
         <w:r>
           <w:rPr>
             <w:rFonts w:cs="Times New Roman"/>
@@ -20603,7 +20642,7 @@
           <w:t xml:space="preserve"> </w:t>
         </w:r>
       </w:ins>
-      <w:ins w:id="38" w:author="Helen  Meskhidze" w:date="2015-11-18T13:29:00Z">
+      <w:ins w:id="44" w:author="Helen  Meskhidze" w:date="2015-11-18T13:29:00Z">
         <w:r>
           <w:rPr>
             <w:rFonts w:cs="Times New Roman"/>
@@ -20611,7 +20650,7 @@
           <w:t>environments,</w:t>
         </w:r>
       </w:ins>
-      <w:ins w:id="39" w:author="Helen  Meskhidze" w:date="2015-11-18T13:28:00Z">
+      <w:ins w:id="45" w:author="Helen  Meskhidze" w:date="2015-11-18T13:28:00Z">
         <w:r>
           <w:rPr>
             <w:rFonts w:cs="Times New Roman"/>
@@ -20619,7 +20658,7 @@
           <w:t xml:space="preserve"> we expect little to no AGN contribution (Hopkins et al., 2006)</w:t>
         </w:r>
       </w:ins>
-      <w:ins w:id="40" w:author="Helen  Meskhidze" w:date="2015-11-18T13:29:00Z">
+      <w:ins w:id="46" w:author="Helen  Meskhidze" w:date="2015-11-18T13:29:00Z">
         <w:r>
           <w:rPr>
             <w:rFonts w:cs="Times New Roman"/>
@@ -20627,7 +20666,7 @@
           <w:t xml:space="preserve"> since we are past the AGN epoch </w:t>
         </w:r>
       </w:ins>
-      <w:ins w:id="41" w:author="Helen  Meskhidze" w:date="2015-11-23T12:49:00Z">
+      <w:ins w:id="47" w:author="Helen  Meskhidze" w:date="2015-11-23T12:49:00Z">
         <w:r>
           <w:rPr>
             <w:rFonts w:cs="Times New Roman"/>
@@ -20648,7 +20687,7 @@
           <w:t xml:space="preserve"> &lt; 3) </w:t>
         </w:r>
       </w:ins>
-      <w:ins w:id="42" w:author="Helen  Meskhidze" w:date="2015-11-18T13:29:00Z">
+      <w:ins w:id="48" w:author="Helen  Meskhidze" w:date="2015-11-18T13:29:00Z">
         <w:r>
           <w:rPr>
             <w:rFonts w:cs="Times New Roman"/>
@@ -20656,7 +20695,7 @@
           <w:t>of galaxy evolution</w:t>
         </w:r>
       </w:ins>
-      <w:ins w:id="43" w:author="Helen  Meskhidze" w:date="2015-11-23T13:02:00Z">
+      <w:ins w:id="49" w:author="Helen  Meskhidze" w:date="2015-11-23T13:02:00Z">
         <w:r>
           <w:rPr>
             <w:rFonts w:cs="Times New Roman"/>
@@ -20700,7 +20739,7 @@
           <w:t xml:space="preserve">991 </w:t>
         </w:r>
       </w:ins>
-      <w:ins w:id="44" w:author="Helen  Meskhidze" w:date="2015-11-18T13:28:00Z">
+      <w:ins w:id="50" w:author="Helen  Meskhidze" w:date="2015-11-18T13:28:00Z">
         <w:r>
           <w:rPr>
             <w:rFonts w:cs="Times New Roman"/>
@@ -20712,15 +20751,15 @@
     <w:p>
       <w:pPr>
         <w:rPr>
-          <w:ins w:id="45" w:author="Helen  Meskhidze" w:date="2015-11-18T13:27:00Z"/>
-          <w:rFonts w:cs="Times New Roman"/>
-        </w:rPr>
-      </w:pPr>
-    </w:p>
-    <w:p>
-      <w:pPr>
-        <w:rPr>
-          <w:ins w:id="46" w:author="Helen  Meskhidze" w:date="2015-11-23T13:25:00Z"/>
+          <w:ins w:id="51" w:author="Helen  Meskhidze" w:date="2015-11-18T13:27:00Z"/>
+          <w:rFonts w:cs="Times New Roman"/>
+        </w:rPr>
+      </w:pPr>
+    </w:p>
+    <w:p>
+      <w:pPr>
+        <w:rPr>
+          <w:ins w:id="52" w:author="Helen  Meskhidze" w:date="2015-11-23T13:25:00Z"/>
           <w:rFonts w:eastAsia="Symbol" w:cs="Times New Roman"/>
         </w:rPr>
       </w:pPr>
@@ -21385,7 +21424,7 @@
         </w:rPr>
         <w:t>In this paper, we</w:t>
       </w:r>
-      <w:ins w:id="47" w:author="Helen  Meskhidze" w:date="2015-11-23T13:05:00Z">
+      <w:ins w:id="53" w:author="Helen  Meskhidze" w:date="2015-11-23T13:05:00Z">
         <w:r>
           <w:rPr>
             <w:rFonts w:eastAsiaTheme="minorEastAsia" w:cs="Times New Roman"/>
@@ -21415,7 +21454,7 @@
         </w:rPr>
         <w:t xml:space="preserve">To address this question, we adopted a </w:t>
       </w:r>
-      <w:ins w:id="48" w:author="Helen  Meskhidze" w:date="2015-11-23T13:05:00Z">
+      <w:ins w:id="54" w:author="Helen  Meskhidze" w:date="2015-11-23T13:05:00Z">
         <w:r>
           <w:rPr>
             <w:rFonts w:cs="Times New Roman"/>
@@ -21443,7 +21482,7 @@
           <w:rFonts w:cs="Times New Roman"/>
         </w:rPr>
       </w:pPr>
-      <w:ins w:id="49" w:author="Helen  Meskhidze" w:date="2015-11-23T13:05:00Z">
+      <w:ins w:id="55" w:author="Helen  Meskhidze" w:date="2015-11-23T13:05:00Z">
         <w:r>
           <w:rPr>
             <w:rFonts w:cs="Times New Roman"/>
@@ -21457,7 +21496,7 @@
         </w:rPr>
         <w:t xml:space="preserve">sing Starburst99, we investigated the sensitivity of the SED to SFH and metallicity. </w:t>
       </w:r>
-      <w:ins w:id="50" w:author="Helen  Meskhidze" w:date="2015-11-23T13:06:00Z">
+      <w:ins w:id="56" w:author="Helen  Meskhidze" w:date="2015-11-23T13:06:00Z">
         <w:r>
           <w:rPr>
             <w:rFonts w:cs="Times New Roman"/>
@@ -21471,7 +21510,7 @@
         </w:rPr>
         <w:t xml:space="preserve">hough the </w:t>
       </w:r>
-      <w:ins w:id="51" w:author="Helen  Meskhidze" w:date="2015-11-23T13:06:00Z">
+      <w:ins w:id="57" w:author="Helen  Meskhidze" w:date="2015-11-23T13:06:00Z">
         <w:r>
           <w:rPr>
             <w:rFonts w:cs="Times New Roman"/>
@@ -21518,7 +21557,7 @@
       <w:r>
         <w:t>To account for the dust ubiquitous throughout H II regions, we consider dusty conditions (using a dust step function across the plane).</w:t>
       </w:r>
-      <w:ins w:id="52" w:author="Helen  Meskhidze" w:date="2015-11-23T13:07:00Z">
+      <w:ins w:id="58" w:author="Helen  Meskhidze" w:date="2015-11-23T13:07:00Z">
         <w:r>
           <w:rPr>
             <w:rFonts w:cs="Times New Roman"/>
@@ -21569,7 +21608,7 @@
         </w:rPr>
         <w:t>8 ≤ log(φH) ≤ 22</w:t>
       </w:r>
-      <w:ins w:id="53" w:author="Helen  Meskhidze" w:date="2015-11-23T13:07:00Z">
+      <w:ins w:id="59" w:author="Helen  Meskhidze" w:date="2015-11-23T13:07:00Z">
         <w:r>
           <w:rPr>
             <w:rFonts w:cs="Times New Roman"/>
@@ -21633,7 +21672,7 @@
         </w:rPr>
         <w:t>element. This feature was even more evident in higher metallicity and dust-free simulations</w:t>
       </w:r>
-      <w:ins w:id="54" w:author="Helen  Meskhidze" w:date="2015-11-23T13:10:00Z">
+      <w:ins w:id="60" w:author="Helen  Meskhidze" w:date="2015-11-23T13:10:00Z">
         <w:r>
           <w:rPr>
             <w:rFonts w:cs="Times New Roman"/>
@@ -21743,7 +21782,7 @@
         </w:rPr>
         <w:t>.</w:t>
       </w:r>
-      <w:ins w:id="55" w:author="Helen  Meskhidze" w:date="2015-11-23T13:11:00Z">
+      <w:ins w:id="61" w:author="Helen  Meskhidze" w:date="2015-11-23T13:11:00Z">
         <w:r>
           <w:rPr>
             <w:rFonts w:cs="Times New Roman"/>
@@ -21757,7 +21796,7 @@
         </w:rPr>
         <w:t>ittle observable difference between continuous evolution models (except with high ionization emission lines of interest)</w:t>
       </w:r>
-      <w:ins w:id="56" w:author="Helen  Meskhidze" w:date="2015-11-23T13:11:00Z">
+      <w:ins w:id="62" w:author="Helen  Meskhidze" w:date="2015-11-23T13:11:00Z">
         <w:r>
           <w:rPr>
             <w:rFonts w:cs="Times New Roman"/>
@@ -21771,7 +21810,7 @@
         </w:rPr>
         <w:t xml:space="preserve"> emission lines die off after 5-8 </w:t>
       </w:r>
-      <w:ins w:id="57" w:author="Helen  Meskhidze" w:date="2015-11-23T13:12:00Z">
+      <w:ins w:id="63" w:author="Helen  Meskhidze" w:date="2015-11-23T13:12:00Z">
         <w:r>
           <w:rPr>
             <w:rFonts w:cs="Times New Roman"/>
@@ -21791,7 +21830,7 @@
         </w:rPr>
         <w:t>with</w:t>
       </w:r>
-      <w:ins w:id="58" w:author="Helen  Meskhidze" w:date="2015-11-23T13:11:00Z">
+      <w:ins w:id="64" w:author="Helen  Meskhidze" w:date="2015-11-23T13:11:00Z">
         <w:r>
           <w:rPr>
             <w:rFonts w:cs="Times New Roman"/>
@@ -21805,7 +21844,7 @@
         </w:rPr>
         <w:t xml:space="preserve"> model</w:t>
       </w:r>
-      <w:ins w:id="59" w:author="Helen  Meskhidze" w:date="2015-11-23T13:12:00Z">
+      <w:ins w:id="65" w:author="Helen  Meskhidze" w:date="2015-11-23T13:12:00Z">
         <w:r>
           <w:rPr>
             <w:rFonts w:cs="Times New Roman"/>
@@ -21819,7 +21858,7 @@
         </w:rPr>
         <w:t xml:space="preserve"> </w:t>
       </w:r>
-      <w:ins w:id="60" w:author="Helen  Meskhidze" w:date="2015-11-23T13:11:00Z">
+      <w:ins w:id="66" w:author="Helen  Meskhidze" w:date="2015-11-23T13:11:00Z">
         <w:r>
           <w:rPr>
             <w:rFonts w:cs="Times New Roman"/>
@@ -21827,7 +21866,7 @@
           <w:t xml:space="preserve">of evolution. </w:t>
         </w:r>
       </w:ins>
-      <w:ins w:id="61" w:author="Helen  Meskhidze" w:date="2015-11-23T13:12:00Z">
+      <w:ins w:id="67" w:author="Helen  Meskhidze" w:date="2015-11-23T13:12:00Z">
         <w:r>
           <w:rPr>
             <w:rFonts w:cs="Times New Roman"/>
@@ -21841,7 +21880,7 @@
         </w:rPr>
         <w:t>ost of our emission lines maintain their shape across the LOC plane with a dust-free model, only changing slightly in their range of emission</w:t>
       </w:r>
-      <w:ins w:id="62" w:author="Helen  Meskhidze" w:date="2015-11-23T13:12:00Z">
+      <w:ins w:id="68" w:author="Helen  Meskhidze" w:date="2015-11-23T13:12:00Z">
         <w:r>
           <w:rPr>
             <w:rFonts w:cs="Times New Roman"/>
@@ -21874,7 +21913,7 @@
         </w:rPr>
         <w:t xml:space="preserve">ust effects </w:t>
       </w:r>
-      <w:ins w:id="63" w:author="Helen  Meskhidze" w:date="2015-11-23T13:12:00Z">
+      <w:ins w:id="69" w:author="Helen  Meskhidze" w:date="2015-11-23T13:12:00Z">
         <w:r>
           <w:rPr>
             <w:rFonts w:cs="Times New Roman"/>
@@ -21932,7 +21971,7 @@
         </w:rPr>
         <w:t xml:space="preserve">, </w:t>
       </w:r>
-      <w:ins w:id="64" w:author="Helen  Meskhidze" w:date="2015-11-23T13:14:00Z">
+      <w:ins w:id="70" w:author="Helen  Meskhidze" w:date="2015-11-23T13:14:00Z">
         <w:r>
           <w:rPr>
             <w:rFonts w:cs="Times New Roman"/>
@@ -22042,7 +22081,7 @@
         </w:rPr>
         <w:t xml:space="preserve"> slightly with </w:t>
       </w:r>
-      <w:ins w:id="65" w:author="Helen  Meskhidze" w:date="2015-11-23T13:15:00Z">
+      <w:ins w:id="71" w:author="Helen  Meskhidze" w:date="2015-11-23T13:15:00Z">
         <w:r>
           <w:rPr>
             <w:rFonts w:cs="Times New Roman"/>
@@ -22056,7 +22095,7 @@
         </w:rPr>
         <w:t>to dust</w:t>
       </w:r>
-      <w:ins w:id="66" w:author="Helen  Meskhidze" w:date="2015-11-23T13:15:00Z">
+      <w:ins w:id="72" w:author="Helen  Meskhidze" w:date="2015-11-23T13:15:00Z">
         <w:r>
           <w:rPr>
             <w:rFonts w:cs="Times New Roman"/>
@@ -22070,7 +22109,7 @@
         </w:rPr>
         <w:t>with increasing metallicity</w:t>
       </w:r>
-      <w:ins w:id="67" w:author="Helen  Meskhidze" w:date="2015-11-23T13:15:00Z">
+      <w:ins w:id="73" w:author="Helen  Meskhidze" w:date="2015-11-23T13:15:00Z">
         <w:r>
           <w:rPr>
             <w:rFonts w:cs="Times New Roman"/>
@@ -22084,7 +22123,7 @@
         </w:rPr>
         <w:t>ecrease slightly with</w:t>
       </w:r>
-      <w:ins w:id="68" w:author="Helen  Meskhidze" w:date="2015-11-23T13:15:00Z">
+      <w:ins w:id="74" w:author="Helen  Meskhidze" w:date="2015-11-23T13:15:00Z">
         <w:r>
           <w:rPr>
             <w:rFonts w:cs="Times New Roman"/>
@@ -22092,7 +22131,7 @@
           <w:t>, and evidence</w:t>
         </w:r>
       </w:ins>
-      <w:ins w:id="69" w:author="Helen  Meskhidze" w:date="2015-11-23T13:16:00Z">
+      <w:ins w:id="75" w:author="Helen  Meskhidze" w:date="2015-11-23T13:16:00Z">
         <w:r>
           <w:rPr>
             <w:rFonts w:cs="Times New Roman"/>
@@ -22100,7 +22139,7 @@
           <w:t>d</w:t>
         </w:r>
       </w:ins>
-      <w:ins w:id="70" w:author="Helen  Meskhidze" w:date="2015-11-23T13:15:00Z">
+      <w:ins w:id="76" w:author="Helen  Meskhidze" w:date="2015-11-23T13:15:00Z">
         <w:r>
           <w:rPr>
             <w:rFonts w:cs="Times New Roman"/>
@@ -22114,7 +22153,7 @@
         </w:rPr>
         <w:t xml:space="preserve">very little change with </w:t>
       </w:r>
-      <w:ins w:id="71" w:author="Helen  Meskhidze" w:date="2015-11-23T13:16:00Z">
+      <w:ins w:id="77" w:author="Helen  Meskhidze" w:date="2015-11-23T13:16:00Z">
         <w:r>
           <w:rPr>
             <w:rFonts w:cs="Times New Roman"/>
@@ -22139,11 +22178,11 @@
           <w:tab w:val="left" w:pos="1787"/>
         </w:tabs>
         <w:rPr>
-          <w:ins w:id="72" w:author="Helen  Meskhidze" w:date="2015-11-23T13:24:00Z"/>
-          <w:rFonts w:cs="Times New Roman"/>
-        </w:rPr>
-      </w:pPr>
-      <w:ins w:id="73" w:author="Helen  Meskhidze" w:date="2015-11-23T13:16:00Z">
+          <w:ins w:id="78" w:author="Helen  Meskhidze" w:date="2015-11-23T13:24:00Z"/>
+          <w:rFonts w:cs="Times New Roman"/>
+        </w:rPr>
+      </w:pPr>
+      <w:ins w:id="79" w:author="Helen  Meskhidze" w:date="2015-11-23T13:16:00Z">
         <w:r>
           <w:rPr>
             <w:rFonts w:cs="Times New Roman"/>
@@ -22157,7 +22196,7 @@
         </w:rPr>
         <w:t xml:space="preserve">n the end, we find that our grids suggest </w:t>
       </w:r>
-      <w:ins w:id="74" w:author="Helen  Meskhidze" w:date="2015-11-23T13:16:00Z">
+      <w:ins w:id="80" w:author="Helen  Meskhidze" w:date="2015-11-23T13:16:00Z">
         <w:r>
           <w:rPr>
             <w:rFonts w:cs="Times New Roman"/>
@@ -22171,7 +22210,7 @@
         </w:rPr>
         <w:t xml:space="preserve">AGN activity when strong high-ionization emission lines are present in the local </w:t>
       </w:r>
-      <w:ins w:id="75" w:author="Helen  Meskhidze" w:date="2015-11-23T13:16:00Z">
+      <w:ins w:id="81" w:author="Helen  Meskhidze" w:date="2015-11-23T13:16:00Z">
         <w:r>
           <w:rPr>
             <w:rFonts w:cs="Times New Roman"/>
@@ -22185,7 +22224,7 @@
         </w:rPr>
         <w:t>As we move to sim</w:t>
       </w:r>
-      <w:ins w:id="76" w:author="Helen  Meskhidze" w:date="2015-11-23T13:20:00Z">
+      <w:ins w:id="82" w:author="Helen  Meskhidze" w:date="2015-11-23T13:20:00Z">
         <w:r>
           <w:rPr>
             <w:rFonts w:cs="Times New Roman"/>
@@ -22199,7 +22238,7 @@
         </w:rPr>
         <w:t>s</w:t>
       </w:r>
-      <w:ins w:id="77" w:author="Helen  Meskhidze" w:date="2015-12-29T15:56:00Z">
+      <w:ins w:id="83" w:author="Helen  Meskhidze" w:date="2015-12-29T15:56:00Z">
         <w:r>
           <w:rPr>
             <w:rFonts w:cs="Times New Roman"/>
@@ -22213,7 +22252,7 @@
         </w:rPr>
         <w:t>, we find our grids better at reproducing high ionization emission lines.</w:t>
       </w:r>
-      <w:ins w:id="78" w:author="Helen  Meskhidze" w:date="2015-11-23T13:17:00Z">
+      <w:ins w:id="84" w:author="Helen  Meskhidze" w:date="2015-11-23T13:17:00Z">
         <w:r>
           <w:rPr>
             <w:rFonts w:cs="Times New Roman"/>
@@ -22228,7 +22267,7 @@
           <w:tab w:val="left" w:pos="1787"/>
         </w:tabs>
         <w:rPr>
-          <w:ins w:id="79" w:author="Helen  Meskhidze" w:date="2015-11-23T13:24:00Z"/>
+          <w:ins w:id="85" w:author="Helen  Meskhidze" w:date="2015-11-23T13:24:00Z"/>
           <w:rFonts w:cs="Times New Roman"/>
         </w:rPr>
       </w:pPr>
@@ -22239,11 +22278,11 @@
           <w:tab w:val="left" w:pos="1787"/>
         </w:tabs>
         <w:rPr>
-          <w:ins w:id="80" w:author="Helen  Meskhidze" w:date="2015-11-23T13:20:00Z"/>
-          <w:rFonts w:cs="Times New Roman"/>
-        </w:rPr>
-      </w:pPr>
-      <w:ins w:id="81" w:author="Helen  Meskhidze" w:date="2015-11-23T13:17:00Z">
+          <w:ins w:id="86" w:author="Helen  Meskhidze" w:date="2015-11-23T13:20:00Z"/>
+          <w:rFonts w:cs="Times New Roman"/>
+        </w:rPr>
+      </w:pPr>
+      <w:ins w:id="87" w:author="Helen  Meskhidze" w:date="2015-11-23T13:17:00Z">
         <w:r>
           <w:rPr>
             <w:rFonts w:cs="Times New Roman"/>
@@ -22257,7 +22296,7 @@
         </w:rPr>
         <w:t xml:space="preserve">e </w:t>
       </w:r>
-      <w:ins w:id="82" w:author="Helen  Meskhidze" w:date="2015-11-23T13:17:00Z">
+      <w:ins w:id="88" w:author="Helen  Meskhidze" w:date="2015-11-23T13:17:00Z">
         <w:r>
           <w:rPr>
             <w:rFonts w:cs="Times New Roman"/>
@@ -22265,7 +22304,7 @@
           <w:t xml:space="preserve">evaluate our models’ predictions in relation to </w:t>
         </w:r>
       </w:ins>
-      <w:ins w:id="83" w:author="Helen  Meskhidze" w:date="2015-11-23T13:24:00Z">
+      <w:ins w:id="89" w:author="Helen  Meskhidze" w:date="2015-11-23T13:24:00Z">
         <w:r>
           <w:rPr>
             <w:rFonts w:cs="Times New Roman"/>
@@ -22280,7 +22319,7 @@
           <w:t>James Webb Space Telescope</w:t>
         </w:r>
       </w:ins>
-      <w:ins w:id="84" w:author="Helen  Meskhidze" w:date="2015-11-23T13:17:00Z">
+      <w:ins w:id="90" w:author="Helen  Meskhidze" w:date="2015-11-23T13:17:00Z">
         <w:r>
           <w:rPr>
             <w:rFonts w:cs="Times New Roman"/>
@@ -22295,7 +22334,7 @@
         </w:rPr>
         <w:t>predict</w:t>
       </w:r>
-      <w:ins w:id="85" w:author="Helen  Meskhidze" w:date="2015-11-23T13:25:00Z">
+      <w:ins w:id="91" w:author="Helen  Meskhidze" w:date="2015-11-23T13:25:00Z">
         <w:r>
           <w:rPr>
             <w:rFonts w:cs="Times New Roman"/>
@@ -22315,7 +22354,7 @@
         </w:rPr>
         <w:t xml:space="preserve">useful for </w:t>
       </w:r>
-      <w:ins w:id="86" w:author="Helen  Meskhidze" w:date="2015-11-23T13:23:00Z">
+      <w:ins w:id="92" w:author="Helen  Meskhidze" w:date="2015-11-23T13:23:00Z">
         <w:r>
           <w:rPr>
             <w:rFonts w:cs="Times New Roman"/>
@@ -22329,7 +22368,7 @@
           <w:t xml:space="preserve"> </w:t>
         </w:r>
       </w:ins>
-      <w:ins w:id="87" w:author="Helen  Meskhidze" w:date="2015-11-23T13:24:00Z">
+      <w:ins w:id="93" w:author="Helen  Meskhidze" w:date="2015-11-23T13:24:00Z">
         <w:r>
           <w:rPr>
             <w:rFonts w:cs="Times New Roman"/>
@@ -22337,7 +22376,7 @@
           <w:t>JWST</w:t>
         </w:r>
       </w:ins>
-      <w:ins w:id="88" w:author="Helen  Meskhidze" w:date="2015-11-23T13:23:00Z">
+      <w:ins w:id="94" w:author="Helen  Meskhidze" w:date="2015-11-23T13:23:00Z">
         <w:r>
           <w:rPr>
             <w:rFonts w:cs="Times New Roman"/>
@@ -22352,7 +22391,7 @@
           <w:t>o</w:t>
         </w:r>
       </w:ins>
-      <w:ins w:id="89" w:author="Helen  Meskhidze" w:date="2015-11-23T13:19:00Z">
+      <w:ins w:id="95" w:author="Helen  Meskhidze" w:date="2015-11-23T13:19:00Z">
         <w:r>
           <w:rPr>
             <w:rFonts w:cs="Times New Roman"/>
@@ -22360,7 +22399,7 @@
           <w:t>bservations</w:t>
         </w:r>
       </w:ins>
-      <w:ins w:id="90" w:author="Helen  Meskhidze" w:date="2015-11-23T13:17:00Z">
+      <w:ins w:id="96" w:author="Helen  Meskhidze" w:date="2015-11-23T13:17:00Z">
         <w:r>
           <w:rPr>
             <w:rFonts w:cs="Times New Roman"/>
@@ -22368,7 +22407,7 @@
           <w:t xml:space="preserve">. </w:t>
         </w:r>
       </w:ins>
-      <w:ins w:id="91" w:author="Helen  Meskhidze" w:date="2015-11-23T13:22:00Z">
+      <w:ins w:id="97" w:author="Helen  Meskhidze" w:date="2015-11-23T13:22:00Z">
         <w:r>
           <w:rPr>
             <w:rFonts w:cs="Times New Roman"/>
@@ -22400,7 +22439,7 @@
           <w:t xml:space="preserve"> emit most strongly without dust. Thus,</w:t>
         </w:r>
       </w:ins>
-      <w:ins w:id="92" w:author="Helen  Meskhidze" w:date="2015-11-23T13:24:00Z">
+      <w:ins w:id="98" w:author="Helen  Meskhidze" w:date="2015-11-23T13:24:00Z">
         <w:r>
           <w:rPr>
             <w:rFonts w:cs="Times New Roman"/>
@@ -22408,7 +22447,7 @@
           <w:t xml:space="preserve"> </w:t>
         </w:r>
       </w:ins>
-      <w:ins w:id="93" w:author="Helen  Meskhidze" w:date="2015-11-23T13:23:00Z">
+      <w:ins w:id="99" w:author="Helen  Meskhidze" w:date="2015-11-23T13:23:00Z">
         <w:r>
           <w:rPr>
             <w:rFonts w:cs="Times New Roman"/>
@@ -22422,7 +22461,7 @@
           <w:t xml:space="preserve"> will be useful diagnostics for</w:t>
         </w:r>
       </w:ins>
-      <w:ins w:id="94" w:author="Helen  Meskhidze" w:date="2015-11-23T13:22:00Z">
+      <w:ins w:id="100" w:author="Helen  Meskhidze" w:date="2015-11-23T13:22:00Z">
         <w:r>
           <w:rPr>
             <w:rFonts w:cs="Times New Roman"/>
@@ -22430,7 +22469,7 @@
           <w:t xml:space="preserve"> </w:t>
         </w:r>
       </w:ins>
-      <w:ins w:id="95" w:author="Helen  Meskhidze" w:date="2015-11-23T13:20:00Z">
+      <w:ins w:id="101" w:author="Helen  Meskhidze" w:date="2015-11-23T13:20:00Z">
         <w:r>
           <w:rPr>
             <w:rFonts w:cs="Times New Roman"/>
@@ -22445,7 +22484,7 @@
           <w:t xml:space="preserve"> </w:t>
         </w:r>
       </w:ins>
-      <w:ins w:id="96" w:author="Helen  Meskhidze" w:date="2015-11-23T13:25:00Z">
+      <w:ins w:id="102" w:author="Helen  Meskhidze" w:date="2015-11-23T13:25:00Z">
         <w:r>
           <w:rPr>
             <w:rFonts w:cs="Times New Roman"/>
@@ -22458,8 +22497,6 @@
           </w:rPr>
           <w:t xml:space="preserve"> redshift</w:t>
         </w:r>
-        <w:bookmarkStart w:id="97" w:name="_GoBack"/>
-        <w:bookmarkEnd w:id="97"/>
         <w:r>
           <w:rPr>
             <w:rFonts w:cs="Times New Roman"/>
@@ -22468,7 +22505,7 @@
           <w:t xml:space="preserve"> </w:t>
         </w:r>
       </w:ins>
-      <w:ins w:id="98" w:author="Helen  Meskhidze" w:date="2015-11-23T13:23:00Z">
+      <w:ins w:id="103" w:author="Helen  Meskhidze" w:date="2015-11-23T13:23:00Z">
         <w:r>
           <w:rPr>
             <w:rFonts w:cs="Times New Roman"/>
@@ -22476,7 +22513,7 @@
           <w:t>observations</w:t>
         </w:r>
       </w:ins>
-      <w:ins w:id="99" w:author="Helen  Meskhidze" w:date="2015-11-23T13:20:00Z">
+      <w:ins w:id="104" w:author="Helen  Meskhidze" w:date="2015-11-23T13:20:00Z">
         <w:r>
           <w:rPr>
             <w:rFonts w:cs="Times New Roman"/>
@@ -22484,7 +22521,7 @@
           <w:t xml:space="preserve"> </w:t>
         </w:r>
       </w:ins>
-      <w:ins w:id="100" w:author="Helen  Meskhidze" w:date="2015-11-23T13:21:00Z">
+      <w:ins w:id="105" w:author="Helen  Meskhidze" w:date="2015-11-23T13:21:00Z">
         <w:r>
           <w:rPr>
             <w:rFonts w:cs="Times New Roman"/>
@@ -22498,7 +22535,7 @@
           <w:t xml:space="preserve">), </w:t>
         </w:r>
       </w:ins>
-      <w:ins w:id="101" w:author="Helen  Meskhidze" w:date="2015-11-23T13:23:00Z">
+      <w:ins w:id="106" w:author="Helen  Meskhidze" w:date="2015-11-23T13:23:00Z">
         <w:r>
           <w:rPr>
             <w:rFonts w:cs="Times New Roman"/>
@@ -22506,7 +22543,7 @@
           <w:t>since it</w:t>
         </w:r>
       </w:ins>
-      <w:ins w:id="102" w:author="Helen  Meskhidze" w:date="2015-11-23T13:21:00Z">
+      <w:ins w:id="107" w:author="Helen  Meskhidze" w:date="2015-11-23T13:21:00Z">
         <w:r>
           <w:rPr>
             <w:rFonts w:cs="Times New Roman"/>
@@ -22514,7 +22551,7 @@
           <w:t xml:space="preserve"> is in this range that </w:t>
         </w:r>
       </w:ins>
-      <w:ins w:id="103" w:author="Helen  Meskhidze" w:date="2015-11-23T13:23:00Z">
+      <w:ins w:id="108" w:author="Helen  Meskhidze" w:date="2015-11-23T13:23:00Z">
         <w:r>
           <w:rPr>
             <w:rFonts w:cs="Times New Roman"/>
@@ -22522,7 +22559,7 @@
           <w:t>these two lines</w:t>
         </w:r>
       </w:ins>
-      <w:ins w:id="104" w:author="Helen  Meskhidze" w:date="2015-11-23T13:22:00Z">
+      <w:ins w:id="109" w:author="Helen  Meskhidze" w:date="2015-11-23T13:22:00Z">
         <w:r>
           <w:rPr>
             <w:rFonts w:cs="Times New Roman"/>
@@ -22536,11 +22573,11 @@
         <w:widowControl/>
         <w:suppressAutoHyphens w:val="0"/>
         <w:rPr>
-          <w:ins w:id="105" w:author="Helen  Meskhidze" w:date="2015-11-23T13:25:00Z"/>
-          <w:rFonts w:cs="Times New Roman"/>
-        </w:rPr>
-      </w:pPr>
-      <w:ins w:id="106" w:author="Helen  Meskhidze" w:date="2015-11-23T13:25:00Z">
+          <w:ins w:id="110" w:author="Helen  Meskhidze" w:date="2015-11-23T13:25:00Z"/>
+          <w:rFonts w:cs="Times New Roman"/>
+        </w:rPr>
+      </w:pPr>
+      <w:ins w:id="111" w:author="Helen  Meskhidze" w:date="2015-11-23T13:25:00Z">
         <w:r>
           <w:rPr>
             <w:rFonts w:cs="Times New Roman"/>
@@ -22552,7 +22589,7 @@
     <w:p>
       <w:pPr>
         <w:rPr>
-          <w:ins w:id="107" w:author="Helen  Meskhidze" w:date="2015-11-23T13:04:00Z"/>
+          <w:ins w:id="112" w:author="Helen  Meskhidze" w:date="2015-11-23T13:04:00Z"/>
         </w:rPr>
       </w:pPr>
       <w:r>
@@ -29919,7 +29956,7 @@
 </file>
 
 <file path=customXml/itemProps1.xml><?xml version="1.0" encoding="utf-8"?>
-<ds:datastoreItem xmlns:ds="http://schemas.openxmlformats.org/officeDocument/2006/customXml" ds:itemID="{0DC9544B-AAC7-A04C-BC91-8622F427F15A}">
+<ds:datastoreItem xmlns:ds="http://schemas.openxmlformats.org/officeDocument/2006/customXml" ds:itemID="{36CC6741-3A88-614A-A0A6-0DBAB9FC8266}">
   <ds:schemaRefs>
     <ds:schemaRef ds:uri="http://schemas.openxmlformats.org/officeDocument/2006/bibliography"/>
   </ds:schemaRefs>

</xml_diff>